<commit_message>
Modified ML Mock up
</commit_message>
<xml_diff>
--- a/Mock up of the ML.docx
+++ b/Mock up of the ML.docx
@@ -484,13 +484,13 @@
         <w:t xml:space="preserve"> classier </w:t>
       </w:r>
       <w:r>
-        <w:t xml:space="preserve">can be utilized to analyse the model </w:t>
-      </w:r>
-      <w:r>
-        <w:t xml:space="preserve">(supervised learning) </w:t>
-      </w:r>
-      <w:r>
-        <w:t>can be used.</w:t>
+        <w:t xml:space="preserve">can be utilized to analyse the </w:t>
+      </w:r>
+      <w:r>
+        <w:t>results</w:t>
+      </w:r>
+      <w:r>
+        <w:t>.</w:t>
       </w:r>
       <w:r>
         <w:rPr>
@@ -504,7 +504,22 @@
         <w:t xml:space="preserve"> </w:t>
       </w:r>
       <w:r>
-        <w:t>Then, we choose which model gives the best result. </w:t>
+        <w:t>Finally</w:t>
+      </w:r>
+      <w:r>
+        <w:t xml:space="preserve">, we choose </w:t>
+      </w:r>
+      <w:r>
+        <w:t xml:space="preserve">the </w:t>
+      </w:r>
+      <w:r>
+        <w:t xml:space="preserve">model </w:t>
+      </w:r>
+      <w:r>
+        <w:t xml:space="preserve">that </w:t>
+      </w:r>
+      <w:r>
+        <w:t>gives the best result. </w:t>
       </w:r>
     </w:p>
     <w:p>
@@ -523,7 +538,36 @@
         <w:t>ogistic regression</w:t>
       </w:r>
       <w:r>
-        <w:t xml:space="preserve"> model evaluates the probability of an occurrence. </w:t>
+        <w:rPr>
+          <w:b/>
+          <w:bCs/>
+        </w:rPr>
+        <w:t xml:space="preserve">: </w:t>
+      </w:r>
+      <w:r>
+        <w:t xml:space="preserve">We would use the Logistic regression model to classify the </w:t>
+      </w:r>
+      <w:r>
+        <w:t xml:space="preserve">loan </w:t>
+      </w:r>
+      <w:r>
+        <w:t>application as Approved or denied.</w:t>
+      </w:r>
+      <w:r>
+        <w:rPr>
+          <w:b/>
+          <w:bCs/>
+        </w:rPr>
+        <w:t xml:space="preserve"> </w:t>
+      </w:r>
+      <w:r>
+        <w:t xml:space="preserve"> </w:t>
+      </w:r>
+      <w:r>
+        <w:t>M</w:t>
+      </w:r>
+      <w:r>
+        <w:t xml:space="preserve">odel evaluates the probability of an occurrence. </w:t>
       </w:r>
       <w:r>
         <w:t xml:space="preserve">If the probability is higher than 0.5, the application is classified as approved, or if the probability is less than that, the application is classified as denied. There is a strict </w:t>
@@ -538,11 +582,6 @@
       </w:r>
       <w:r>
         <w:t>.</w:t>
-      </w:r>
-    </w:p>
-    <w:p>
-      <w:r>
-        <w:t>In logistic regression, the target </w:t>
       </w:r>
     </w:p>
     <w:p/>
@@ -567,25 +606,25 @@
     </w:p>
     <w:p>
       <w:r>
-        <w:t xml:space="preserve">Decision Tree (DT) </w:t>
-      </w:r>
-      <w:r>
-        <w:t xml:space="preserve">like the </w:t>
-      </w:r>
-      <w:r>
-        <w:t>Logistics Regression (LR) both solve the Classification Problem</w:t>
-      </w:r>
-      <w:r>
-        <w:t xml:space="preserve">. </w:t>
-      </w:r>
-      <w:r>
-        <w:t>Some benefits of decisio</w:t>
-      </w:r>
-      <w:r>
-        <w:t>n</w:t>
-      </w:r>
-      <w:r>
-        <w:t xml:space="preserve"> tree are</w:t>
+        <w:t xml:space="preserve">Decision Tree (DT) like the Logistics Regression (LR) both solve the Classification Problem. </w:t>
+      </w:r>
+      <w:r>
+        <w:t>However, s</w:t>
+      </w:r>
+      <w:r>
+        <w:t xml:space="preserve">ome </w:t>
+      </w:r>
+      <w:r>
+        <w:t xml:space="preserve">possible </w:t>
+      </w:r>
+      <w:r>
+        <w:t xml:space="preserve">benefits of </w:t>
+      </w:r>
+      <w:r>
+        <w:t xml:space="preserve">the </w:t>
+      </w:r>
+      <w:r>
+        <w:t>decision tree are</w:t>
       </w:r>
       <w:r>
         <w:t>:</w:t>
@@ -656,15 +695,13 @@
         <w:t xml:space="preserve"> </w:t>
       </w:r>
       <w:r>
-        <w:t xml:space="preserve">One nice </w:t>
-      </w:r>
-      <w:proofErr w:type="spellStart"/>
-      <w:r>
-        <w:t>byproduct</w:t>
-      </w:r>
-      <w:proofErr w:type="spellEnd"/>
-      <w:r>
-        <w:t xml:space="preserve"> of the random forest algorithm is to rank the features by their importance, which allows us to see which features have the most impact on the decision.</w:t>
+        <w:t>One nice by</w:t>
+      </w:r>
+      <w:r>
+        <w:t>-</w:t>
+      </w:r>
+      <w:r>
+        <w:t>product of the random forest algorithm is to rank the features by their importance, which allows us to see which features have the most impact on the decision.</w:t>
       </w:r>
     </w:p>
     <w:p>
@@ -1361,6 +1398,7 @@
   <w:style w:type="character" w:default="1" w:styleId="DefaultParagraphFont">
     <w:name w:val="Default Paragraph Font"/>
     <w:uiPriority w:val="1"/>
+    <w:semiHidden/>
     <w:unhideWhenUsed/>
   </w:style>
   <w:style w:type="table" w:default="1" w:styleId="TableNormal">

</xml_diff>